<commit_message>
agregando titulo al doc
</commit_message>
<xml_diff>
--- a/reportes_Contables2025.docx
+++ b/reportes_Contables2025.docx
@@ -3,7 +3,19 @@
 <w:document xmlns:wpc="http://schemas.microsoft.com/office/word/2010/wordprocessingCanvas" xmlns:cx="http://schemas.microsoft.com/office/drawing/2014/chartex" xmlns:cx1="http://schemas.microsoft.com/office/drawing/2015/9/8/chartex" xmlns:cx2="http://schemas.microsoft.com/office/drawing/2015/10/21/chartex" xmlns:cx3="http://schemas.microsoft.com/office/drawing/2016/5/9/chartex" xmlns:cx4="http://schemas.microsoft.com/office/drawing/2016/5/10/chartex" xmlns:cx5="http://schemas.microsoft.com/office/drawing/2016/5/11/chartex" xmlns:cx6="http://schemas.microsoft.com/office/drawing/2016/5/12/chartex" xmlns:cx7="http://schemas.microsoft.com/office/drawing/2016/5/13/chartex" xmlns:cx8="http://schemas.microsoft.com/office/drawing/2016/5/14/chartex" xmlns:mc="http://schemas.openxmlformats.org/markup-compatibility/2006" xmlns:aink="http://schemas.microsoft.com/office/drawing/2016/ink" xmlns:am3d="http://schemas.microsoft.com/office/drawing/2017/model3d" xmlns:o="urn:schemas-microsoft-com:office:office" xmlns:oel="http://schemas.microsoft.com/office/2019/extlst" xmlns:r="http://schemas.openxmlformats.org/officeDocument/2006/relationships" xmlns:m="http://schemas.openxmlformats.org/officeDocument/2006/math" xmlns:v="urn:schemas-microsoft-com:vml" xmlns:wp14="http://schemas.microsoft.com/office/word/2010/wordprocessingDrawing" xmlns:wp="http://schemas.openxmlformats.org/drawingml/2006/wordprocessingDrawing" xmlns:w10="urn:schemas-microsoft-com:office:word" xmlns:w="http://schemas.openxmlformats.org/wordprocessingml/2006/main" xmlns:w14="http://schemas.microsoft.com/office/word/2010/wordml" xmlns:w15="http://schemas.microsoft.com/office/word/2012/wordml" xmlns:w16cex="http://schemas.microsoft.com/office/word/2018/wordml/cex" xmlns:w16cid="http://schemas.microsoft.com/office/word/2016/wordml/cid" xmlns:w16="http://schemas.microsoft.com/office/word/2018/wordml" xmlns:w16du="http://schemas.microsoft.com/office/word/2023/wordml/word16du" xmlns:w16sdtdh="http://schemas.microsoft.com/office/word/2020/wordml/sdtdatahash" xmlns:w16sdtfl="http://schemas.microsoft.com/office/word/2024/wordml/sdtformatlock" xmlns:w16se="http://schemas.microsoft.com/office/word/2015/wordml/symex" xmlns:wpg="http://schemas.microsoft.com/office/word/2010/wordprocessingGroup" xmlns:wpi="http://schemas.microsoft.com/office/word/2010/wordprocessingInk" xmlns:wne="http://schemas.microsoft.com/office/word/2006/wordml" xmlns:wps="http://schemas.microsoft.com/office/word/2010/wordprocessingShape" mc:Ignorable="w14 w15 w16se w16cid w16 w16cex w16sdtdh w16sdtfl w16du wp14">
   <w:body>
     <w:p>
-      <w:r>
+      <w:pPr>
+        <w:pStyle w:val="Ttulo1"/>
+        <w:jc w:val="center"/>
+      </w:pPr>
+      <w:r>
+        <w:t>COMO UTILIZAR GIT Y GITHUB</w:t>
+      </w:r>
+    </w:p>
+    <w:p>
+      <w:r>
+        <w:rPr>
+          <w:noProof/>
+        </w:rPr>
         <w:drawing>
           <wp:inline distT="0" distB="0" distL="0" distR="0" wp14:anchorId="120C13FA" wp14:editId="74671EC8">
             <wp:extent cx="4020111" cy="1848108"/>
@@ -50,9 +62,13 @@
         <w:br/>
       </w:r>
       <w:r>
+        <w:lastRenderedPageBreak/>
         <w:br/>
       </w:r>
       <w:r>
+        <w:rPr>
+          <w:noProof/>
+        </w:rPr>
         <w:drawing>
           <wp:inline distT="0" distB="0" distL="0" distR="0" wp14:anchorId="75870A6F" wp14:editId="0DD1A58E">
             <wp:extent cx="4167503" cy="4914900"/>
@@ -256,6 +272,9 @@
         </mc:AlternateContent>
       </w:r>
       <w:r>
+        <w:rPr>
+          <w:noProof/>
+        </w:rPr>
         <w:drawing>
           <wp:inline distT="0" distB="0" distL="0" distR="0" wp14:anchorId="2AE27321" wp14:editId="19EEEF70">
             <wp:extent cx="5612130" cy="3656965"/>
@@ -314,6 +333,9 @@
         <w:br/>
       </w:r>
       <w:r>
+        <w:rPr>
+          <w:noProof/>
+        </w:rPr>
         <w:drawing>
           <wp:inline distT="0" distB="0" distL="0" distR="0" wp14:anchorId="7216F549" wp14:editId="75CCEA73">
             <wp:extent cx="3677163" cy="2715004"/>
@@ -370,6 +392,9 @@
         <w:br/>
       </w:r>
       <w:r>
+        <w:rPr>
+          <w:noProof/>
+        </w:rPr>
         <w:drawing>
           <wp:inline distT="0" distB="0" distL="0" distR="0" wp14:anchorId="7C0EE3B0" wp14:editId="6241D03F">
             <wp:extent cx="2800741" cy="1609950"/>
@@ -567,6 +592,9 @@
         </mc:AlternateContent>
       </w:r>
       <w:r>
+        <w:rPr>
+          <w:noProof/>
+        </w:rPr>
         <w:drawing>
           <wp:inline distT="0" distB="0" distL="0" distR="0" wp14:anchorId="5EA14729" wp14:editId="6C33DAD1">
             <wp:extent cx="5296639" cy="3534268"/>
@@ -629,6 +657,9 @@
     <w:p/>
     <w:p>
       <w:r>
+        <w:rPr>
+          <w:noProof/>
+        </w:rPr>
         <w:lastRenderedPageBreak/>
         <w:drawing>
           <wp:inline distT="0" distB="0" distL="0" distR="0" wp14:anchorId="5E4D8333" wp14:editId="5EAF29D2">
@@ -683,6 +714,9 @@
         <w:br/>
       </w:r>
       <w:r>
+        <w:rPr>
+          <w:noProof/>
+        </w:rPr>
         <w:drawing>
           <wp:inline distT="0" distB="0" distL="0" distR="0" wp14:anchorId="2359AB8F" wp14:editId="095FEF8E">
             <wp:extent cx="5612130" cy="1983105"/>
@@ -722,6 +756,9 @@
     </w:p>
     <w:p>
       <w:r>
+        <w:rPr>
+          <w:noProof/>
+        </w:rPr>
         <w:drawing>
           <wp:inline distT="0" distB="0" distL="0" distR="0" wp14:anchorId="3843E9D6" wp14:editId="206E7B01">
             <wp:extent cx="4620270" cy="1552792"/>
@@ -766,6 +803,9 @@
     </w:p>
     <w:p>
       <w:r>
+        <w:rPr>
+          <w:noProof/>
+        </w:rPr>
         <w:drawing>
           <wp:inline distT="0" distB="0" distL="0" distR="0" wp14:anchorId="01110C5C" wp14:editId="33C0F2C0">
             <wp:extent cx="5612130" cy="2491740"/>
@@ -812,6 +852,9 @@
         <w:br/>
       </w:r>
       <w:r>
+        <w:rPr>
+          <w:noProof/>
+        </w:rPr>
         <w:drawing>
           <wp:inline distT="0" distB="0" distL="0" distR="0" wp14:anchorId="27582CA1" wp14:editId="09DBCFBC">
             <wp:extent cx="5612130" cy="2030730"/>
@@ -864,6 +907,9 @@
     </w:p>
     <w:p>
       <w:r>
+        <w:rPr>
+          <w:noProof/>
+        </w:rPr>
         <w:drawing>
           <wp:inline distT="0" distB="0" distL="0" distR="0" wp14:anchorId="183979F1" wp14:editId="7007CECA">
             <wp:extent cx="2534004" cy="876422"/>
@@ -909,6 +955,9 @@
         <w:br/>
       </w:r>
       <w:r>
+        <w:rPr>
+          <w:noProof/>
+        </w:rPr>
         <w:drawing>
           <wp:inline distT="0" distB="0" distL="0" distR="0" wp14:anchorId="78703323" wp14:editId="0366CA91">
             <wp:extent cx="4020111" cy="1066949"/>
@@ -977,6 +1026,9 @@
     </w:p>
     <w:p>
       <w:r>
+        <w:rPr>
+          <w:noProof/>
+        </w:rPr>
         <w:lastRenderedPageBreak/>
         <w:drawing>
           <wp:inline distT="0" distB="0" distL="0" distR="0" wp14:anchorId="0636BF4F" wp14:editId="257C543A">
@@ -1018,15 +1070,54 @@
     <w:p/>
     <w:p>
       <w:r>
-        <w:t xml:space="preserve">el sistema nos indica que podemos utilizar la </w:t>
-      </w:r>
-      <w:r>
-        <w:t>opción</w:t>
-      </w:r>
+        <w:t xml:space="preserve">el sistema nos indica que podemos utilizar la opción </w:t>
+      </w:r>
+      <w:proofErr w:type="spellStart"/>
+      <w:r>
+        <w:t>git</w:t>
+      </w:r>
+      <w:proofErr w:type="spellEnd"/>
       <w:r>
         <w:t xml:space="preserve"> </w:t>
       </w:r>
       <w:proofErr w:type="spellStart"/>
+      <w:proofErr w:type="gramStart"/>
+      <w:r>
+        <w:t>ad</w:t>
+      </w:r>
+      <w:r>
+        <w:t>d</w:t>
+      </w:r>
+      <w:proofErr w:type="spellEnd"/>
+      <w:r>
+        <w:t xml:space="preserve"> .</w:t>
+      </w:r>
+      <w:proofErr w:type="gramEnd"/>
+      <w:r>
+        <w:t xml:space="preserve"> para agregar los archivos con los cambios realizados a nuestro </w:t>
+      </w:r>
+      <w:proofErr w:type="spellStart"/>
+      <w:r>
+        <w:t>stage-Area</w:t>
+      </w:r>
+      <w:proofErr w:type="spellEnd"/>
+      <w:r>
+        <w:t xml:space="preserve">. </w:t>
+      </w:r>
+    </w:p>
+    <w:p>
+      <w:r>
+        <w:t xml:space="preserve">Una </w:t>
+      </w:r>
+      <w:proofErr w:type="spellStart"/>
+      <w:r>
+        <w:t>ves</w:t>
+      </w:r>
+      <w:proofErr w:type="spellEnd"/>
+      <w:r>
+        <w:t xml:space="preserve"> ejecutamos el comando </w:t>
+      </w:r>
+      <w:proofErr w:type="spellStart"/>
       <w:r>
         <w:t>git</w:t>
       </w:r>
@@ -1037,10 +1128,7 @@
       <w:proofErr w:type="spellStart"/>
       <w:proofErr w:type="gramStart"/>
       <w:r>
-        <w:t>ad</w:t>
-      </w:r>
-      <w:r>
-        <w:t>d</w:t>
+        <w:t>add</w:t>
       </w:r>
       <w:proofErr w:type="spellEnd"/>
       <w:r>
@@ -1048,28 +1136,7 @@
       </w:r>
       <w:proofErr w:type="gramEnd"/>
       <w:r>
-        <w:t xml:space="preserve"> para agregar los archivos con los cambios realizados a nuestro </w:t>
-      </w:r>
-      <w:proofErr w:type="spellStart"/>
-      <w:r>
-        <w:t>stage-Area</w:t>
-      </w:r>
-      <w:proofErr w:type="spellEnd"/>
-      <w:r>
-        <w:t xml:space="preserve">. </w:t>
-      </w:r>
-    </w:p>
-    <w:p>
-      <w:r>
-        <w:t xml:space="preserve">Una </w:t>
-      </w:r>
-      <w:proofErr w:type="spellStart"/>
-      <w:r>
-        <w:t>ves</w:t>
-      </w:r>
-      <w:proofErr w:type="spellEnd"/>
-      <w:r>
-        <w:t xml:space="preserve"> ejecutamos el comando </w:t>
+        <w:t xml:space="preserve"> verificamos con </w:t>
       </w:r>
       <w:proofErr w:type="spellStart"/>
       <w:r>
@@ -1077,27 +1144,6 @@
       </w:r>
       <w:proofErr w:type="spellEnd"/>
       <w:r>
-        <w:t xml:space="preserve"> </w:t>
-      </w:r>
-      <w:proofErr w:type="spellStart"/>
-      <w:proofErr w:type="gramStart"/>
-      <w:r>
-        <w:t>add</w:t>
-      </w:r>
-      <w:proofErr w:type="spellEnd"/>
-      <w:r>
-        <w:t xml:space="preserve"> .</w:t>
-      </w:r>
-      <w:proofErr w:type="gramEnd"/>
-      <w:r>
-        <w:t xml:space="preserve"> verificamos con </w:t>
-      </w:r>
-      <w:proofErr w:type="spellStart"/>
-      <w:r>
-        <w:t>git</w:t>
-      </w:r>
-      <w:proofErr w:type="spellEnd"/>
-      <w:r>
         <w:t xml:space="preserve"> status si se agregó este al </w:t>
       </w:r>
       <w:proofErr w:type="spellStart"/>
@@ -1112,6 +1158,9 @@
     <w:p/>
     <w:p>
       <w:r>
+        <w:rPr>
+          <w:noProof/>
+        </w:rPr>
         <w:drawing>
           <wp:inline distT="0" distB="0" distL="0" distR="0" wp14:anchorId="16D70464" wp14:editId="51D02621">
             <wp:extent cx="4486901" cy="2181529"/>
@@ -1185,6 +1234,9 @@
         <w:br/>
       </w:r>
       <w:r>
+        <w:rPr>
+          <w:noProof/>
+        </w:rPr>
         <w:drawing>
           <wp:inline distT="0" distB="0" distL="0" distR="0" wp14:anchorId="1A5397CD" wp14:editId="7CC196AB">
             <wp:extent cx="5612130" cy="1162050"/>
@@ -1239,9 +1291,9 @@
         <w:br/>
       </w:r>
       <w:r>
-        <w:br/>
-      </w:r>
-      <w:r>
+        <w:rPr>
+          <w:noProof/>
+        </w:rPr>
         <w:drawing>
           <wp:inline distT="0" distB="0" distL="0" distR="0" wp14:anchorId="667CE4AF" wp14:editId="605DF832">
             <wp:extent cx="5382376" cy="1219370"/>
@@ -1320,13 +1372,15 @@
         <w:t>.</w:t>
       </w:r>
     </w:p>
-    <w:p/>
-    <w:p>
-      <w:r>
+    <w:p>
+      <w:r>
+        <w:rPr>
+          <w:noProof/>
+        </w:rPr>
         <w:drawing>
-          <wp:inline distT="0" distB="0" distL="0" distR="0" wp14:anchorId="6F447A2C" wp14:editId="00547C43">
-            <wp:extent cx="5612130" cy="1230630"/>
-            <wp:effectExtent l="0" t="0" r="7620" b="7620"/>
+          <wp:inline distT="0" distB="0" distL="0" distR="0" wp14:anchorId="6F447A2C" wp14:editId="0D2339B7">
+            <wp:extent cx="5553075" cy="1217680"/>
+            <wp:effectExtent l="0" t="0" r="0" b="1905"/>
             <wp:docPr id="105508545" name="Imagen 1"/>
             <wp:cNvGraphicFramePr>
               <a:graphicFrameLocks xmlns:a="http://schemas.openxmlformats.org/drawingml/2006/main" noChangeAspect="1"/>
@@ -1347,7 +1401,7 @@
                   <pic:spPr>
                     <a:xfrm>
                       <a:off x="0" y="0"/>
-                      <a:ext cx="5612130" cy="1230630"/>
+                      <a:ext cx="5559626" cy="1219116"/>
                     </a:xfrm>
                     <a:prstGeom prst="rect">
                       <a:avLst/>
@@ -1360,13 +1414,15 @@
         </w:drawing>
       </w:r>
     </w:p>
-    <w:p/>
-    <w:p>
-      <w:r>
+    <w:p>
+      <w:r>
+        <w:rPr>
+          <w:noProof/>
+        </w:rPr>
         <w:drawing>
-          <wp:inline distT="0" distB="0" distL="0" distR="0" wp14:anchorId="2D6C1B45" wp14:editId="512EE484">
-            <wp:extent cx="5612130" cy="2188845"/>
-            <wp:effectExtent l="0" t="0" r="7620" b="1905"/>
+          <wp:inline distT="0" distB="0" distL="0" distR="0" wp14:anchorId="2D6C1B45" wp14:editId="45C8CD55">
+            <wp:extent cx="5305425" cy="2069224"/>
+            <wp:effectExtent l="0" t="0" r="0" b="7620"/>
             <wp:docPr id="1383084052" name="Imagen 1"/>
             <wp:cNvGraphicFramePr>
               <a:graphicFrameLocks xmlns:a="http://schemas.openxmlformats.org/drawingml/2006/main" noChangeAspect="1"/>
@@ -1387,7 +1443,7 @@
                   <pic:spPr>
                     <a:xfrm>
                       <a:off x="0" y="0"/>
-                      <a:ext cx="5612130" cy="2188845"/>
+                      <a:ext cx="5312734" cy="2072075"/>
                     </a:xfrm>
                     <a:prstGeom prst="rect">
                       <a:avLst/>
@@ -1410,6 +1466,11 @@
     </w:p>
     <w:p>
       <w:r>
+        <w:rPr>
+          <w:b/>
+          <w:bCs/>
+          <w:u w:val="single"/>
+        </w:rPr>
         <w:t>RESUMEN</w:t>
       </w:r>
       <w:r>
@@ -1427,28 +1488,79 @@
     <w:p>
       <w:proofErr w:type="spellStart"/>
       <w:r>
+        <w:rPr>
+          <w:b/>
+          <w:bCs/>
+        </w:rPr>
         <w:t>git</w:t>
       </w:r>
       <w:proofErr w:type="spellEnd"/>
       <w:r>
+        <w:rPr>
+          <w:b/>
+          <w:bCs/>
+        </w:rPr>
         <w:t xml:space="preserve"> </w:t>
       </w:r>
-      <w:proofErr w:type="spellStart"/>
       <w:proofErr w:type="gramStart"/>
       <w:r>
+        <w:rPr>
+          <w:b/>
+          <w:bCs/>
+        </w:rPr>
+        <w:t>add .</w:t>
+      </w:r>
+      <w:proofErr w:type="gramEnd"/>
+      <w:r>
+        <w:t xml:space="preserve"> (</w:t>
+      </w:r>
+      <w:proofErr w:type="spellStart"/>
+      <w:r>
+        <w:t>git</w:t>
+      </w:r>
+      <w:proofErr w:type="spellEnd"/>
+      <w:r>
+        <w:t xml:space="preserve"> </w:t>
+      </w:r>
+      <w:proofErr w:type="spellStart"/>
+      <w:r>
         <w:t>add</w:t>
       </w:r>
       <w:proofErr w:type="spellEnd"/>
       <w:r>
-        <w:t xml:space="preserve"> .</w:t>
-      </w:r>
-      <w:proofErr w:type="gramEnd"/>
+        <w:t xml:space="preserve"> punto): agregamos los archivos o cambios al </w:t>
+      </w:r>
+      <w:r>
+        <w:t>repositorio remoto.</w:t>
+      </w:r>
+    </w:p>
+    <w:p>
+      <w:proofErr w:type="spellStart"/>
+      <w:r>
+        <w:t>git</w:t>
+      </w:r>
+      <w:proofErr w:type="spellEnd"/>
       <w:r>
         <w:t xml:space="preserve"> </w:t>
       </w:r>
-      <w:r>
-        <w:t>(</w:t>
-      </w:r>
+      <w:proofErr w:type="spellStart"/>
+      <w:r>
+        <w:t>commit</w:t>
+      </w:r>
+      <w:proofErr w:type="spellEnd"/>
+      <w:r>
+        <w:t xml:space="preserve"> -m “comentario”: comentamos y realizamos el </w:t>
+      </w:r>
+      <w:proofErr w:type="spellStart"/>
+      <w:r>
+        <w:t>commit</w:t>
+      </w:r>
+      <w:proofErr w:type="spellEnd"/>
+      <w:r>
+        <w:t xml:space="preserve"> para guardar los cambios en nuestro repositorio local.</w:t>
+      </w:r>
+    </w:p>
+    <w:p>
       <w:proofErr w:type="spellStart"/>
       <w:r>
         <w:t>git</w:t>
@@ -1459,78 +1571,45 @@
       </w:r>
       <w:proofErr w:type="spellStart"/>
       <w:r>
-        <w:t>add</w:t>
-      </w:r>
-      <w:proofErr w:type="spellEnd"/>
-      <w:r>
-        <w:t xml:space="preserve"> punto)</w:t>
-      </w:r>
-      <w:r>
-        <w:t xml:space="preserve">: agregamos los archivos o cambios al </w:t>
-      </w:r>
-      <w:r>
-        <w:t>repositorio remoto.</w:t>
-      </w:r>
-    </w:p>
-    <w:p>
-      <w:proofErr w:type="spellStart"/>
-      <w:r>
+        <w:t>push</w:t>
+      </w:r>
+      <w:proofErr w:type="spellEnd"/>
+      <w:r>
+        <w:t>: subimos los cambios a nuestro repositorio remoto.</w:t>
+      </w:r>
+    </w:p>
+    <w:p>
+      <w:r>
+        <w:rPr>
+          <w:b/>
+          <w:bCs/>
+        </w:rPr>
         <w:lastRenderedPageBreak/>
-        <w:t>git</w:t>
-      </w:r>
-      <w:proofErr w:type="spellEnd"/>
-      <w:r>
-        <w:t xml:space="preserve"> </w:t>
-      </w:r>
-      <w:proofErr w:type="spellStart"/>
-      <w:r>
-        <w:t>commit</w:t>
-      </w:r>
-      <w:proofErr w:type="spellEnd"/>
-      <w:r>
-        <w:t xml:space="preserve"> -m “comentario”: comentamos y realizamos el </w:t>
-      </w:r>
-      <w:proofErr w:type="spellStart"/>
-      <w:r>
-        <w:t>commit</w:t>
-      </w:r>
-      <w:proofErr w:type="spellEnd"/>
-      <w:r>
-        <w:t xml:space="preserve"> para guardar los cambios en nuestro repositorio local.</w:t>
-      </w:r>
-    </w:p>
-    <w:p>
-      <w:proofErr w:type="spellStart"/>
-      <w:r>
-        <w:t>git</w:t>
-      </w:r>
-      <w:proofErr w:type="spellEnd"/>
-      <w:r>
-        <w:t xml:space="preserve"> </w:t>
-      </w:r>
-      <w:proofErr w:type="spellStart"/>
-      <w:r>
-        <w:t>push</w:t>
-      </w:r>
-      <w:proofErr w:type="spellEnd"/>
-      <w:r>
-        <w:t>: subimos los cambios a nuestro repositorio remoto.</w:t>
-      </w:r>
-    </w:p>
-    <w:p/>
-    <w:p>
-      <w:r>
         <w:t xml:space="preserve">Notas: </w:t>
       </w:r>
       <w:r>
+        <w:rPr>
+          <w:b/>
+          <w:bCs/>
+        </w:rPr>
         <w:br/>
+      </w:r>
+      <w:r>
         <w:t xml:space="preserve">si en algún punto tienes problemas y </w:t>
       </w:r>
       <w:r>
         <w:t>necesitas</w:t>
       </w:r>
       <w:r>
-        <w:t xml:space="preserve"> regresar a una versión del documento o archivo, en la que todo este funcionando, porque el documento tiene errores o porque se guardaron cambios con errores, podemos utilizar los siguientes comandos: </w:t>
+        <w:t xml:space="preserve"> regresar a una versión del documento o archivo, en la que todo </w:t>
+      </w:r>
+      <w:proofErr w:type="spellStart"/>
+      <w:r>
+        <w:t>este</w:t>
+      </w:r>
+      <w:proofErr w:type="spellEnd"/>
+      <w:r>
+        <w:t xml:space="preserve"> funcionando, porque el documento tiene errores o porque se guardaron cambios con errores, podemos utilizar los siguientes comandos: </w:t>
       </w:r>
       <w:r>
         <w:br/>
@@ -1562,9 +1641,11 @@
         <w:br/>
       </w:r>
     </w:p>
-    <w:p/>
-    <w:p>
-      <w:r>
+    <w:p>
+      <w:r>
+        <w:rPr>
+          <w:noProof/>
+        </w:rPr>
         <w:drawing>
           <wp:inline distT="0" distB="0" distL="0" distR="0" wp14:anchorId="6B2489BA" wp14:editId="432C7504">
             <wp:extent cx="5612130" cy="1886585"/>
@@ -1802,6 +1883,67 @@
           <w:lang w:val="en-US"/>
         </w:rPr>
         <w:t>.</w:t>
+      </w:r>
+    </w:p>
+    <w:p>
+      <w:pPr>
+        <w:rPr>
+          <w:b/>
+          <w:bCs/>
+          <w:lang w:val="en-US"/>
+        </w:rPr>
+      </w:pPr>
+    </w:p>
+    <w:p>
+      <w:pPr>
+        <w:rPr>
+          <w:b/>
+          <w:bCs/>
+          <w:lang w:val="en-US"/>
+        </w:rPr>
+      </w:pPr>
+      <w:r>
+        <w:rPr>
+          <w:b/>
+          <w:bCs/>
+          <w:noProof/>
+          <w:lang w:val="en-US"/>
+        </w:rPr>
+        <w:drawing>
+          <wp:inline distT="0" distB="0" distL="0" distR="0" wp14:anchorId="6FA81FCA" wp14:editId="15CF5C20">
+            <wp:extent cx="4552950" cy="1386285"/>
+            <wp:effectExtent l="0" t="0" r="0" b="4445"/>
+            <wp:docPr id="534363027" name="Imagen 1"/>
+            <wp:cNvGraphicFramePr>
+              <a:graphicFrameLocks xmlns:a="http://schemas.openxmlformats.org/drawingml/2006/main" noChangeAspect="1"/>
+            </wp:cNvGraphicFramePr>
+            <a:graphic xmlns:a="http://schemas.openxmlformats.org/drawingml/2006/main">
+              <a:graphicData uri="http://schemas.openxmlformats.org/drawingml/2006/picture">
+                <pic:pic xmlns:pic="http://schemas.openxmlformats.org/drawingml/2006/picture">
+                  <pic:nvPicPr>
+                    <pic:cNvPr id="534363027" name=""/>
+                    <pic:cNvPicPr/>
+                  </pic:nvPicPr>
+                  <pic:blipFill>
+                    <a:blip r:embed="rId25"/>
+                    <a:stretch>
+                      <a:fillRect/>
+                    </a:stretch>
+                  </pic:blipFill>
+                  <pic:spPr>
+                    <a:xfrm>
+                      <a:off x="0" y="0"/>
+                      <a:ext cx="4567244" cy="1390637"/>
+                    </a:xfrm>
+                    <a:prstGeom prst="rect">
+                      <a:avLst/>
+                    </a:prstGeom>
+                  </pic:spPr>
+                </pic:pic>
+              </a:graphicData>
+            </a:graphic>
+          </wp:inline>
+        </w:drawing>
       </w:r>
     </w:p>
     <w:sectPr>
@@ -2574,6 +2716,7 @@
   <w:style w:type="character" w:default="1" w:styleId="Fuentedeprrafopredeter">
     <w:name w:val="Default Paragraph Font"/>
     <w:uiPriority w:val="1"/>
+    <w:semiHidden/>
     <w:unhideWhenUsed/>
   </w:style>
   <w:style w:type="table" w:default="1" w:styleId="Tablanormal">

</xml_diff>